<commit_message>
weekly progress report was added
</commit_message>
<xml_diff>
--- a/reports/Report_5-06.08.2023.docx
+++ b/reports/Report_5-06.08.2023.docx
@@ -1970,19 +1970,7 @@
         <w:rPr>
           <w:rFonts w:ascii="Times New Roman" w:hAnsi="Times New Roman" w:cs="Times New Roman"/>
         </w:rPr>
-        <w:t xml:space="preserve"> Performance Testing</w:t>
-      </w:r>
-      <w:r>
-        <w:rPr>
-          <w:rFonts w:ascii="Times New Roman" w:hAnsi="Times New Roman" w:cs="Times New Roman"/>
-        </w:rPr>
-        <w:t xml:space="preserve"> and Data Collection</w:t>
-      </w:r>
-      <w:r>
-        <w:rPr>
-          <w:rFonts w:ascii="Times New Roman" w:hAnsi="Times New Roman" w:cs="Times New Roman"/>
-        </w:rPr>
-        <w:t>:</w:t>
+        <w:t xml:space="preserve"> Performance Testing and Data Collection:</w:t>
       </w:r>
       <w:r>
         <w:rPr>
@@ -2024,16 +2012,7 @@
           <w:bCs/>
           <w:color w:val="00B050"/>
         </w:rPr>
-        <w:t xml:space="preserve"> </w:t>
-      </w:r>
-      <w:r>
-        <w:rPr>
-          <w:rFonts w:ascii="Times New Roman" w:hAnsi="Times New Roman" w:cs="Times New Roman"/>
-          <w:b/>
-          <w:bCs/>
-          <w:color w:val="00B050"/>
-        </w:rPr>
-        <w:t>Done</w:t>
+        <w:t xml:space="preserve"> Done</w:t>
       </w:r>
     </w:p>
     <w:p>
@@ -2060,16 +2039,7 @@
           <w:bCs/>
           <w:color w:val="00B050"/>
         </w:rPr>
-        <w:t xml:space="preserve"> </w:t>
-      </w:r>
-      <w:r>
-        <w:rPr>
-          <w:rFonts w:ascii="Times New Roman" w:hAnsi="Times New Roman" w:cs="Times New Roman"/>
-          <w:b/>
-          <w:bCs/>
-          <w:color w:val="00B050"/>
-        </w:rPr>
-        <w:t>Done</w:t>
+        <w:t xml:space="preserve"> Done</w:t>
       </w:r>
     </w:p>
     <w:p>
@@ -2247,24 +2217,14 @@
       <w:r>
         <w:t xml:space="preserve">Figure </w:t>
       </w:r>
-      <w:r>
-        <w:fldChar w:fldCharType="begin"/>
-      </w:r>
-      <w:r>
-        <w:instrText xml:space="preserve"> SEQ Figure \* ARABIC </w:instrText>
-      </w:r>
-      <w:r>
-        <w:fldChar w:fldCharType="separate"/>
-      </w:r>
-      <w:r>
-        <w:rPr>
-          <w:noProof/>
-        </w:rPr>
-        <w:t>1</w:t>
-      </w:r>
-      <w:r>
-        <w:fldChar w:fldCharType="end"/>
-      </w:r>
+      <w:fldSimple w:instr=" SEQ Figure \* ARABIC ">
+        <w:r>
+          <w:rPr>
+            <w:noProof/>
+          </w:rPr>
+          <w:t>1</w:t>
+        </w:r>
+      </w:fldSimple>
     </w:p>
     <w:p/>
     <w:p/>
@@ -2348,24 +2308,14 @@
       <w:r>
         <w:t xml:space="preserve">Figure </w:t>
       </w:r>
-      <w:r>
-        <w:fldChar w:fldCharType="begin"/>
-      </w:r>
-      <w:r>
-        <w:instrText xml:space="preserve"> SEQ Figure \* ARABIC </w:instrText>
-      </w:r>
-      <w:r>
-        <w:fldChar w:fldCharType="separate"/>
-      </w:r>
-      <w:r>
-        <w:rPr>
-          <w:noProof/>
-        </w:rPr>
-        <w:t>2</w:t>
-      </w:r>
-      <w:r>
-        <w:fldChar w:fldCharType="end"/>
-      </w:r>
+      <w:fldSimple w:instr=" SEQ Figure \* ARABIC ">
+        <w:r>
+          <w:rPr>
+            <w:noProof/>
+          </w:rPr>
+          <w:t>2</w:t>
+        </w:r>
+      </w:fldSimple>
     </w:p>
     <w:p/>
     <w:p/>
@@ -2453,24 +2403,14 @@
       <w:r>
         <w:t xml:space="preserve">Figure </w:t>
       </w:r>
-      <w:r>
-        <w:fldChar w:fldCharType="begin"/>
-      </w:r>
-      <w:r>
-        <w:instrText xml:space="preserve"> SEQ Figure \* ARABIC </w:instrText>
-      </w:r>
-      <w:r>
-        <w:fldChar w:fldCharType="separate"/>
-      </w:r>
-      <w:r>
-        <w:rPr>
-          <w:noProof/>
-        </w:rPr>
-        <w:t>3</w:t>
-      </w:r>
-      <w:r>
-        <w:fldChar w:fldCharType="end"/>
-      </w:r>
+      <w:fldSimple w:instr=" SEQ Figure \* ARABIC ">
+        <w:r>
+          <w:rPr>
+            <w:noProof/>
+          </w:rPr>
+          <w:t>3</w:t>
+        </w:r>
+      </w:fldSimple>
     </w:p>
     <w:p>
       <w:pPr>
@@ -2502,13 +2442,7 @@
         <w:rPr>
           <w:rFonts w:ascii="Times New Roman" w:hAnsi="Times New Roman" w:cs="Times New Roman"/>
         </w:rPr>
-        <w:t xml:space="preserve"> </w:t>
-      </w:r>
-      <w:r>
-        <w:rPr>
-          <w:rFonts w:ascii="Times New Roman" w:hAnsi="Times New Roman" w:cs="Times New Roman"/>
-        </w:rPr>
-        <w:t>my</w:t>
+        <w:t xml:space="preserve"> my</w:t>
       </w:r>
       <w:r>
         <w:rPr>
@@ -2789,6 +2723,7 @@
       <w:r>
         <w:rPr>
           <w:rFonts w:ascii="Times New Roman" w:hAnsi="Times New Roman" w:cs="Times New Roman"/>
+          <w:noProof/>
         </w:rPr>
         <w:drawing>
           <wp:inline distT="0" distB="0" distL="0" distR="0" wp14:anchorId="7E874CB2" wp14:editId="25920FEC">
@@ -2843,24 +2778,14 @@
       <w:r>
         <w:t xml:space="preserve">Figure </w:t>
       </w:r>
-      <w:r>
-        <w:fldChar w:fldCharType="begin"/>
-      </w:r>
-      <w:r>
-        <w:instrText xml:space="preserve"> SEQ Figure \* ARABIC </w:instrText>
-      </w:r>
-      <w:r>
-        <w:fldChar w:fldCharType="separate"/>
-      </w:r>
-      <w:r>
-        <w:rPr>
-          <w:noProof/>
-        </w:rPr>
-        <w:t>4</w:t>
-      </w:r>
-      <w:r>
-        <w:fldChar w:fldCharType="end"/>
-      </w:r>
+      <w:fldSimple w:instr=" SEQ Figure \* ARABIC ">
+        <w:r>
+          <w:rPr>
+            <w:noProof/>
+          </w:rPr>
+          <w:t>4</w:t>
+        </w:r>
+      </w:fldSimple>
     </w:p>
     <w:p>
       <w:pPr>
@@ -3053,6 +2978,7 @@
       <w:r>
         <w:rPr>
           <w:rFonts w:ascii="Times New Roman" w:hAnsi="Times New Roman" w:cs="Times New Roman"/>
+          <w:noProof/>
         </w:rPr>
         <w:lastRenderedPageBreak/>
         <w:drawing>
@@ -3108,24 +3034,14 @@
       <w:r>
         <w:t xml:space="preserve">Figure </w:t>
       </w:r>
-      <w:r>
-        <w:fldChar w:fldCharType="begin"/>
-      </w:r>
-      <w:r>
-        <w:instrText xml:space="preserve"> SEQ Figure \* ARABIC </w:instrText>
-      </w:r>
-      <w:r>
-        <w:fldChar w:fldCharType="separate"/>
-      </w:r>
-      <w:r>
-        <w:rPr>
-          <w:noProof/>
-        </w:rPr>
-        <w:t>5</w:t>
-      </w:r>
-      <w:r>
-        <w:fldChar w:fldCharType="end"/>
-      </w:r>
+      <w:fldSimple w:instr=" SEQ Figure \* ARABIC ">
+        <w:r>
+          <w:rPr>
+            <w:noProof/>
+          </w:rPr>
+          <w:t>5</w:t>
+        </w:r>
+      </w:fldSimple>
     </w:p>
     <w:p>
       <w:pPr>
@@ -3141,7 +3057,54 @@
           <w:b/>
           <w:bCs/>
         </w:rPr>
-        <w:t xml:space="preserve">Scenario </w:t>
+        <w:t>Scenario 3:</w:t>
+      </w:r>
+    </w:p>
+    <w:p>
+      <w:pPr>
+        <w:rPr>
+          <w:rFonts w:ascii="Times New Roman" w:hAnsi="Times New Roman" w:cs="Times New Roman"/>
+        </w:rPr>
+      </w:pPr>
+    </w:p>
+    <w:p>
+      <w:pPr>
+        <w:rPr>
+          <w:rFonts w:ascii="Times New Roman" w:hAnsi="Times New Roman" w:cs="Times New Roman"/>
+        </w:rPr>
+      </w:pPr>
+      <w:r>
+        <w:rPr>
+          <w:rFonts w:ascii="Times New Roman" w:hAnsi="Times New Roman" w:cs="Times New Roman"/>
+          <w:u w:val="single"/>
+        </w:rPr>
+        <w:t>Objective:</w:t>
+      </w:r>
+      <w:r>
+        <w:rPr>
+          <w:rFonts w:ascii="Times New Roman" w:hAnsi="Times New Roman" w:cs="Times New Roman"/>
+        </w:rPr>
+        <w:t xml:space="preserve"> Examine the application's robustness under a heavy user load.</w:t>
+      </w:r>
+    </w:p>
+    <w:p>
+      <w:pPr>
+        <w:rPr>
+          <w:rFonts w:ascii="Times New Roman" w:hAnsi="Times New Roman" w:cs="Times New Roman"/>
+        </w:rPr>
+      </w:pPr>
+      <w:r>
+        <w:rPr>
+          <w:rFonts w:ascii="Times New Roman" w:hAnsi="Times New Roman" w:cs="Times New Roman"/>
+          <w:u w:val="single"/>
+        </w:rPr>
+        <w:t>Start Threads Count:</w:t>
+      </w:r>
+      <w:r>
+        <w:rPr>
+          <w:rFonts w:ascii="Times New Roman" w:hAnsi="Times New Roman" w:cs="Times New Roman"/>
+        </w:rPr>
+        <w:t xml:space="preserve"> </w:t>
       </w:r>
       <w:r>
         <w:rPr>
@@ -3149,23 +3112,18 @@
           <w:b/>
           <w:bCs/>
         </w:rPr>
-        <w:t>3</w:t>
-      </w:r>
+        <w:t xml:space="preserve">100 </w:t>
+      </w:r>
+      <w:proofErr w:type="gramStart"/>
       <w:r>
         <w:rPr>
           <w:rFonts w:ascii="Times New Roman" w:hAnsi="Times New Roman" w:cs="Times New Roman"/>
           <w:b/>
           <w:bCs/>
         </w:rPr>
-        <w:t>:</w:t>
-      </w:r>
-    </w:p>
-    <w:p>
-      <w:pPr>
-        <w:rPr>
-          <w:rFonts w:ascii="Times New Roman" w:hAnsi="Times New Roman" w:cs="Times New Roman"/>
-        </w:rPr>
-      </w:pPr>
+        <w:t>users</w:t>
+      </w:r>
+      <w:proofErr w:type="gramEnd"/>
     </w:p>
     <w:p>
       <w:pPr>
@@ -3178,13 +3136,13 @@
           <w:rFonts w:ascii="Times New Roman" w:hAnsi="Times New Roman" w:cs="Times New Roman"/>
           <w:u w:val="single"/>
         </w:rPr>
-        <w:t>Objective:</w:t>
-      </w:r>
-      <w:r>
-        <w:rPr>
-          <w:rFonts w:ascii="Times New Roman" w:hAnsi="Times New Roman" w:cs="Times New Roman"/>
-        </w:rPr>
-        <w:t xml:space="preserve"> Examine the application's robustness under a heavy user load.</w:t>
+        <w:t>Initial Delay:</w:t>
+      </w:r>
+      <w:r>
+        <w:rPr>
+          <w:rFonts w:ascii="Times New Roman" w:hAnsi="Times New Roman" w:cs="Times New Roman"/>
+        </w:rPr>
+        <w:t xml:space="preserve"> 0 seconds</w:t>
       </w:r>
     </w:p>
     <w:p>
@@ -3198,30 +3156,40 @@
           <w:rFonts w:ascii="Times New Roman" w:hAnsi="Times New Roman" w:cs="Times New Roman"/>
           <w:u w:val="single"/>
         </w:rPr>
-        <w:t>Start Threads Count:</w:t>
-      </w:r>
-      <w:r>
-        <w:rPr>
-          <w:rFonts w:ascii="Times New Roman" w:hAnsi="Times New Roman" w:cs="Times New Roman"/>
-        </w:rPr>
-        <w:t xml:space="preserve"> </w:t>
-      </w:r>
-      <w:r>
-        <w:rPr>
-          <w:rFonts w:ascii="Times New Roman" w:hAnsi="Times New Roman" w:cs="Times New Roman"/>
-          <w:b/>
-          <w:bCs/>
-        </w:rPr>
-        <w:t xml:space="preserve">100 </w:t>
+        <w:t>Startup Time:</w:t>
+      </w:r>
+      <w:r>
+        <w:rPr>
+          <w:rFonts w:ascii="Times New Roman" w:hAnsi="Times New Roman" w:cs="Times New Roman"/>
+        </w:rPr>
+        <w:t xml:space="preserve"> 10 seconds</w:t>
+      </w:r>
+    </w:p>
+    <w:p>
+      <w:pPr>
+        <w:rPr>
+          <w:rFonts w:ascii="Times New Roman" w:hAnsi="Times New Roman" w:cs="Times New Roman"/>
+        </w:rPr>
+      </w:pPr>
+      <w:r>
+        <w:rPr>
+          <w:rFonts w:ascii="Times New Roman" w:hAnsi="Times New Roman" w:cs="Times New Roman"/>
+          <w:u w:val="single"/>
+        </w:rPr>
+        <w:t>Hold Load Time:</w:t>
+      </w:r>
+      <w:r>
+        <w:rPr>
+          <w:rFonts w:ascii="Times New Roman" w:hAnsi="Times New Roman" w:cs="Times New Roman"/>
+        </w:rPr>
+        <w:t xml:space="preserve"> 60 </w:t>
       </w:r>
       <w:proofErr w:type="gramStart"/>
       <w:r>
         <w:rPr>
           <w:rFonts w:ascii="Times New Roman" w:hAnsi="Times New Roman" w:cs="Times New Roman"/>
-          <w:b/>
-          <w:bCs/>
-        </w:rPr>
-        <w:t>users</w:t>
+        </w:rPr>
+        <w:t>seconds</w:t>
       </w:r>
       <w:proofErr w:type="gramEnd"/>
     </w:p>
@@ -3236,27 +3204,7 @@
           <w:rFonts w:ascii="Times New Roman" w:hAnsi="Times New Roman" w:cs="Times New Roman"/>
           <w:u w:val="single"/>
         </w:rPr>
-        <w:t>Initial Delay:</w:t>
-      </w:r>
-      <w:r>
-        <w:rPr>
-          <w:rFonts w:ascii="Times New Roman" w:hAnsi="Times New Roman" w:cs="Times New Roman"/>
-        </w:rPr>
-        <w:t xml:space="preserve"> 0 seconds</w:t>
-      </w:r>
-    </w:p>
-    <w:p>
-      <w:pPr>
-        <w:rPr>
-          <w:rFonts w:ascii="Times New Roman" w:hAnsi="Times New Roman" w:cs="Times New Roman"/>
-        </w:rPr>
-      </w:pPr>
-      <w:r>
-        <w:rPr>
-          <w:rFonts w:ascii="Times New Roman" w:hAnsi="Times New Roman" w:cs="Times New Roman"/>
-          <w:u w:val="single"/>
-        </w:rPr>
-        <w:t>Startup Time:</w:t>
+        <w:t>Shutdown Time:</w:t>
       </w:r>
       <w:r>
         <w:rPr>
@@ -3271,54 +3219,6 @@
           <w:rFonts w:ascii="Times New Roman" w:hAnsi="Times New Roman" w:cs="Times New Roman"/>
         </w:rPr>
       </w:pPr>
-      <w:r>
-        <w:rPr>
-          <w:rFonts w:ascii="Times New Roman" w:hAnsi="Times New Roman" w:cs="Times New Roman"/>
-          <w:u w:val="single"/>
-        </w:rPr>
-        <w:t>Hold Load Time:</w:t>
-      </w:r>
-      <w:r>
-        <w:rPr>
-          <w:rFonts w:ascii="Times New Roman" w:hAnsi="Times New Roman" w:cs="Times New Roman"/>
-        </w:rPr>
-        <w:t xml:space="preserve"> 60 </w:t>
-      </w:r>
-      <w:proofErr w:type="gramStart"/>
-      <w:r>
-        <w:rPr>
-          <w:rFonts w:ascii="Times New Roman" w:hAnsi="Times New Roman" w:cs="Times New Roman"/>
-        </w:rPr>
-        <w:t>seconds</w:t>
-      </w:r>
-      <w:proofErr w:type="gramEnd"/>
-    </w:p>
-    <w:p>
-      <w:pPr>
-        <w:rPr>
-          <w:rFonts w:ascii="Times New Roman" w:hAnsi="Times New Roman" w:cs="Times New Roman"/>
-        </w:rPr>
-      </w:pPr>
-      <w:r>
-        <w:rPr>
-          <w:rFonts w:ascii="Times New Roman" w:hAnsi="Times New Roman" w:cs="Times New Roman"/>
-          <w:u w:val="single"/>
-        </w:rPr>
-        <w:t>Shutdown Time:</w:t>
-      </w:r>
-      <w:r>
-        <w:rPr>
-          <w:rFonts w:ascii="Times New Roman" w:hAnsi="Times New Roman" w:cs="Times New Roman"/>
-        </w:rPr>
-        <w:t xml:space="preserve"> 10 seconds</w:t>
-      </w:r>
-    </w:p>
-    <w:p>
-      <w:pPr>
-        <w:rPr>
-          <w:rFonts w:ascii="Times New Roman" w:hAnsi="Times New Roman" w:cs="Times New Roman"/>
-        </w:rPr>
-      </w:pPr>
     </w:p>
     <w:p>
       <w:pPr>
@@ -3334,6 +3234,7 @@
       <w:r>
         <w:rPr>
           <w:rFonts w:ascii="Times New Roman" w:hAnsi="Times New Roman" w:cs="Times New Roman"/>
+          <w:noProof/>
         </w:rPr>
         <w:lastRenderedPageBreak/>
         <w:drawing>
@@ -3389,24 +3290,14 @@
       <w:r>
         <w:t xml:space="preserve">Figure </w:t>
       </w:r>
-      <w:r>
-        <w:fldChar w:fldCharType="begin"/>
-      </w:r>
-      <w:r>
-        <w:instrText xml:space="preserve"> SEQ Figure \* ARABIC </w:instrText>
-      </w:r>
-      <w:r>
-        <w:fldChar w:fldCharType="separate"/>
-      </w:r>
-      <w:r>
-        <w:rPr>
-          <w:noProof/>
-        </w:rPr>
-        <w:t>6</w:t>
-      </w:r>
-      <w:r>
-        <w:fldChar w:fldCharType="end"/>
-      </w:r>
+      <w:fldSimple w:instr=" SEQ Figure \* ARABIC ">
+        <w:r>
+          <w:rPr>
+            <w:noProof/>
+          </w:rPr>
+          <w:t>6</w:t>
+        </w:r>
+      </w:fldSimple>
     </w:p>
     <w:p>
       <w:pPr>
@@ -3555,39 +3446,7 @@
           <w:b/>
           <w:bCs/>
         </w:rPr>
-        <w:t>Sample time</w:t>
-      </w:r>
-      <w:r>
-        <w:rPr>
-          <w:rFonts w:ascii="Times New Roman" w:hAnsi="Times New Roman" w:cs="Times New Roman"/>
-          <w:b/>
-          <w:bCs/>
-        </w:rPr>
-        <w:t xml:space="preserve">, Latency, Connect Time, </w:t>
-      </w:r>
-      <w:r>
-        <w:rPr>
-          <w:rFonts w:ascii="Times New Roman" w:hAnsi="Times New Roman" w:cs="Times New Roman"/>
-          <w:b/>
-          <w:bCs/>
-        </w:rPr>
-        <w:t>Bytes sent/received</w:t>
-      </w:r>
-      <w:r>
-        <w:rPr>
-          <w:rFonts w:ascii="Times New Roman" w:hAnsi="Times New Roman" w:cs="Times New Roman"/>
-          <w:b/>
-          <w:bCs/>
-        </w:rPr>
-        <w:t xml:space="preserve">, </w:t>
-      </w:r>
-      <w:r>
-        <w:rPr>
-          <w:rFonts w:ascii="Times New Roman" w:hAnsi="Times New Roman" w:cs="Times New Roman"/>
-          <w:b/>
-          <w:bCs/>
-        </w:rPr>
-        <w:t>Success/error status</w:t>
+        <w:t>Sample time, Latency, Connect Time, Bytes sent/received, Success/error status</w:t>
       </w:r>
       <w:r>
         <w:rPr>
@@ -3615,6 +3474,7 @@
       <w:r>
         <w:rPr>
           <w:rFonts w:ascii="Times New Roman" w:hAnsi="Times New Roman" w:cs="Times New Roman"/>
+          <w:noProof/>
         </w:rPr>
         <w:lastRenderedPageBreak/>
         <w:drawing>
@@ -3670,83 +3530,74 @@
       <w:r>
         <w:t xml:space="preserve">Figure </w:t>
       </w:r>
-      <w:r>
-        <w:fldChar w:fldCharType="begin"/>
-      </w:r>
-      <w:r>
-        <w:instrText xml:space="preserve"> SEQ Figure \* ARABIC </w:instrText>
-      </w:r>
-      <w:r>
-        <w:fldChar w:fldCharType="separate"/>
-      </w:r>
-      <w:r>
-        <w:rPr>
+      <w:fldSimple w:instr=" SEQ Figure \* ARABIC ">
+        <w:r>
+          <w:rPr>
+            <w:noProof/>
+          </w:rPr>
+          <w:t>7</w:t>
+        </w:r>
+      </w:fldSimple>
+    </w:p>
+    <w:p>
+      <w:pPr>
+        <w:rPr>
+          <w:rFonts w:ascii="Times New Roman" w:hAnsi="Times New Roman" w:cs="Times New Roman"/>
+        </w:rPr>
+      </w:pPr>
+    </w:p>
+    <w:p>
+      <w:pPr>
+        <w:pStyle w:val="Heading3"/>
+      </w:pPr>
+      <w:bookmarkStart w:id="8" w:name="_Toc142253914"/>
+      <w:r>
+        <w:t>Summary Report &amp; Aggregate Report:</w:t>
+      </w:r>
+      <w:bookmarkEnd w:id="8"/>
+    </w:p>
+    <w:p>
+      <w:pPr>
+        <w:jc w:val="both"/>
+        <w:rPr>
+          <w:rFonts w:ascii="Times New Roman" w:hAnsi="Times New Roman" w:cs="Times New Roman"/>
+        </w:rPr>
+      </w:pPr>
+      <w:r>
+        <w:rPr>
+          <w:rFonts w:ascii="Times New Roman" w:hAnsi="Times New Roman" w:cs="Times New Roman"/>
+        </w:rPr>
+        <w:t xml:space="preserve">Tabulated comprehensive statistics, including </w:t>
+      </w:r>
+      <w:r>
+        <w:rPr>
+          <w:rFonts w:ascii="Times New Roman" w:hAnsi="Times New Roman" w:cs="Times New Roman"/>
+          <w:u w:val="single"/>
+        </w:rPr>
+        <w:t>Sample count, Average response time, Median response time, 90th percentile response time, Minimum and Maximum response times, Error percentage, Throughput (requests per second), Received KB/sec &amp; Sent KB/sec</w:t>
+      </w:r>
+      <w:r>
+        <w:rPr>
+          <w:rFonts w:ascii="Times New Roman" w:hAnsi="Times New Roman" w:cs="Times New Roman"/>
+        </w:rPr>
+        <w:t>, providing a holistic overview of performance.</w:t>
+      </w:r>
+    </w:p>
+    <w:p>
+      <w:pPr>
+        <w:rPr>
+          <w:rFonts w:ascii="Times New Roman" w:hAnsi="Times New Roman" w:cs="Times New Roman"/>
+        </w:rPr>
+      </w:pPr>
+    </w:p>
+    <w:p>
+      <w:pPr>
+        <w:keepNext/>
+      </w:pPr>
+      <w:r>
+        <w:rPr>
+          <w:rFonts w:ascii="Times New Roman" w:hAnsi="Times New Roman" w:cs="Times New Roman"/>
           <w:noProof/>
-        </w:rPr>
-        <w:t>7</w:t>
-      </w:r>
-      <w:r>
-        <w:fldChar w:fldCharType="end"/>
-      </w:r>
-    </w:p>
-    <w:p>
-      <w:pPr>
-        <w:rPr>
-          <w:rFonts w:ascii="Times New Roman" w:hAnsi="Times New Roman" w:cs="Times New Roman"/>
-        </w:rPr>
-      </w:pPr>
-    </w:p>
-    <w:p>
-      <w:pPr>
-        <w:pStyle w:val="Heading3"/>
-      </w:pPr>
-      <w:bookmarkStart w:id="8" w:name="_Toc142253914"/>
-      <w:r>
-        <w:t>Summary Report &amp; Aggregate Report:</w:t>
-      </w:r>
-      <w:bookmarkEnd w:id="8"/>
-    </w:p>
-    <w:p>
-      <w:pPr>
-        <w:jc w:val="both"/>
-        <w:rPr>
-          <w:rFonts w:ascii="Times New Roman" w:hAnsi="Times New Roman" w:cs="Times New Roman"/>
-        </w:rPr>
-      </w:pPr>
-      <w:r>
-        <w:rPr>
-          <w:rFonts w:ascii="Times New Roman" w:hAnsi="Times New Roman" w:cs="Times New Roman"/>
-        </w:rPr>
-        <w:t xml:space="preserve">Tabulated comprehensive statistics, including </w:t>
-      </w:r>
-      <w:r>
-        <w:rPr>
-          <w:rFonts w:ascii="Times New Roman" w:hAnsi="Times New Roman" w:cs="Times New Roman"/>
-          <w:u w:val="single"/>
-        </w:rPr>
-        <w:t>Sample count, Average response time, Median response time, 90th percentile response time, Minimum and Maximum response times, Error percentage, Throughput (requests per second), Received KB/sec &amp; Sent KB/sec</w:t>
-      </w:r>
-      <w:r>
-        <w:rPr>
-          <w:rFonts w:ascii="Times New Roman" w:hAnsi="Times New Roman" w:cs="Times New Roman"/>
-        </w:rPr>
-        <w:t>, providing a holistic overview of performance.</w:t>
-      </w:r>
-    </w:p>
-    <w:p>
-      <w:pPr>
-        <w:rPr>
-          <w:rFonts w:ascii="Times New Roman" w:hAnsi="Times New Roman" w:cs="Times New Roman"/>
-        </w:rPr>
-      </w:pPr>
-    </w:p>
-    <w:p>
-      <w:pPr>
-        <w:keepNext/>
-      </w:pPr>
-      <w:r>
-        <w:rPr>
-          <w:rFonts w:ascii="Times New Roman" w:hAnsi="Times New Roman" w:cs="Times New Roman"/>
         </w:rPr>
         <w:drawing>
           <wp:inline distT="0" distB="0" distL="0" distR="0" wp14:anchorId="372CF539" wp14:editId="3F90F799">
@@ -3801,24 +3652,14 @@
       <w:r>
         <w:t xml:space="preserve">Figure </w:t>
       </w:r>
-      <w:r>
-        <w:fldChar w:fldCharType="begin"/>
-      </w:r>
-      <w:r>
-        <w:instrText xml:space="preserve"> SEQ Figure \* ARABIC </w:instrText>
-      </w:r>
-      <w:r>
-        <w:fldChar w:fldCharType="separate"/>
-      </w:r>
-      <w:r>
-        <w:rPr>
-          <w:noProof/>
-        </w:rPr>
-        <w:t>8</w:t>
-      </w:r>
-      <w:r>
-        <w:fldChar w:fldCharType="end"/>
-      </w:r>
+      <w:fldSimple w:instr=" SEQ Figure \* ARABIC ">
+        <w:r>
+          <w:rPr>
+            <w:noProof/>
+          </w:rPr>
+          <w:t>8</w:t>
+        </w:r>
+      </w:fldSimple>
     </w:p>
     <w:p>
       <w:pPr>
@@ -3879,6 +3720,7 @@
       <w:r>
         <w:rPr>
           <w:rFonts w:ascii="Times New Roman" w:hAnsi="Times New Roman" w:cs="Times New Roman"/>
+          <w:noProof/>
         </w:rPr>
         <w:drawing>
           <wp:inline distT="0" distB="0" distL="0" distR="0" wp14:anchorId="4E0BE091" wp14:editId="1D036910">
@@ -3933,83 +3775,74 @@
       <w:r>
         <w:t xml:space="preserve">Figure </w:t>
       </w:r>
-      <w:r>
-        <w:fldChar w:fldCharType="begin"/>
-      </w:r>
-      <w:r>
-        <w:instrText xml:space="preserve"> SEQ Figure \* ARABIC </w:instrText>
-      </w:r>
-      <w:r>
-        <w:fldChar w:fldCharType="separate"/>
-      </w:r>
-      <w:r>
-        <w:rPr>
+      <w:fldSimple w:instr=" SEQ Figure \* ARABIC ">
+        <w:r>
+          <w:rPr>
+            <w:noProof/>
+          </w:rPr>
+          <w:t>9</w:t>
+        </w:r>
+      </w:fldSimple>
+    </w:p>
+    <w:p>
+      <w:pPr>
+        <w:pStyle w:val="Heading3"/>
+      </w:pPr>
+      <w:bookmarkStart w:id="10" w:name="_Toc142253916"/>
+      <w:r>
+        <w:t>Response Time Graph:</w:t>
+      </w:r>
+      <w:bookmarkEnd w:id="10"/>
+    </w:p>
+    <w:p>
+      <w:pPr>
+        <w:rPr>
+          <w:rFonts w:ascii="Times New Roman" w:hAnsi="Times New Roman" w:cs="Times New Roman"/>
+        </w:rPr>
+      </w:pPr>
+    </w:p>
+    <w:p>
+      <w:pPr>
+        <w:jc w:val="both"/>
+        <w:rPr>
+          <w:rFonts w:ascii="Times New Roman" w:hAnsi="Times New Roman" w:cs="Times New Roman"/>
+        </w:rPr>
+      </w:pPr>
+      <w:r>
+        <w:rPr>
+          <w:rFonts w:ascii="Times New Roman" w:hAnsi="Times New Roman" w:cs="Times New Roman"/>
+        </w:rPr>
+        <w:t xml:space="preserve">Graphical portrayal of </w:t>
+      </w:r>
+      <w:r>
+        <w:rPr>
+          <w:rFonts w:ascii="Times New Roman" w:hAnsi="Times New Roman" w:cs="Times New Roman"/>
+          <w:u w:val="single"/>
+        </w:rPr>
+        <w:t>Response time against time or sample number, Deviation, Throughput, Median, Average, and 90th percentile values, aiding in visual detection of patterns or anomalies in response time</w:t>
+      </w:r>
+      <w:r>
+        <w:rPr>
+          <w:rFonts w:ascii="Times New Roman" w:hAnsi="Times New Roman" w:cs="Times New Roman"/>
+        </w:rPr>
+        <w:t>.</w:t>
+      </w:r>
+    </w:p>
+    <w:p>
+      <w:pPr>
+        <w:rPr>
+          <w:rFonts w:ascii="Times New Roman" w:hAnsi="Times New Roman" w:cs="Times New Roman"/>
+        </w:rPr>
+      </w:pPr>
+    </w:p>
+    <w:p>
+      <w:pPr>
+        <w:keepNext/>
+      </w:pPr>
+      <w:r>
+        <w:rPr>
+          <w:rFonts w:ascii="Times New Roman" w:hAnsi="Times New Roman" w:cs="Times New Roman"/>
           <w:noProof/>
-        </w:rPr>
-        <w:t>9</w:t>
-      </w:r>
-      <w:r>
-        <w:fldChar w:fldCharType="end"/>
-      </w:r>
-    </w:p>
-    <w:p>
-      <w:pPr>
-        <w:pStyle w:val="Heading3"/>
-      </w:pPr>
-      <w:bookmarkStart w:id="10" w:name="_Toc142253916"/>
-      <w:r>
-        <w:t>Response Time Graph:</w:t>
-      </w:r>
-      <w:bookmarkEnd w:id="10"/>
-    </w:p>
-    <w:p>
-      <w:pPr>
-        <w:rPr>
-          <w:rFonts w:ascii="Times New Roman" w:hAnsi="Times New Roman" w:cs="Times New Roman"/>
-        </w:rPr>
-      </w:pPr>
-    </w:p>
-    <w:p>
-      <w:pPr>
-        <w:jc w:val="both"/>
-        <w:rPr>
-          <w:rFonts w:ascii="Times New Roman" w:hAnsi="Times New Roman" w:cs="Times New Roman"/>
-        </w:rPr>
-      </w:pPr>
-      <w:r>
-        <w:rPr>
-          <w:rFonts w:ascii="Times New Roman" w:hAnsi="Times New Roman" w:cs="Times New Roman"/>
-        </w:rPr>
-        <w:t xml:space="preserve">Graphical portrayal of </w:t>
-      </w:r>
-      <w:r>
-        <w:rPr>
-          <w:rFonts w:ascii="Times New Roman" w:hAnsi="Times New Roman" w:cs="Times New Roman"/>
-          <w:u w:val="single"/>
-        </w:rPr>
-        <w:t>Response time against time or sample number, Deviation, Throughput, Median, Average, and 90th percentile values, aiding in visual detection of patterns or anomalies in response time</w:t>
-      </w:r>
-      <w:r>
-        <w:rPr>
-          <w:rFonts w:ascii="Times New Roman" w:hAnsi="Times New Roman" w:cs="Times New Roman"/>
-        </w:rPr>
-        <w:t>.</w:t>
-      </w:r>
-    </w:p>
-    <w:p>
-      <w:pPr>
-        <w:rPr>
-          <w:rFonts w:ascii="Times New Roman" w:hAnsi="Times New Roman" w:cs="Times New Roman"/>
-        </w:rPr>
-      </w:pPr>
-    </w:p>
-    <w:p>
-      <w:pPr>
-        <w:keepNext/>
-      </w:pPr>
-      <w:r>
-        <w:rPr>
-          <w:rFonts w:ascii="Times New Roman" w:hAnsi="Times New Roman" w:cs="Times New Roman"/>
         </w:rPr>
         <w:lastRenderedPageBreak/>
         <w:drawing>
@@ -4065,57 +3898,50 @@
       <w:r>
         <w:t xml:space="preserve">Figure </w:t>
       </w:r>
-      <w:r>
-        <w:fldChar w:fldCharType="begin"/>
-      </w:r>
-      <w:r>
-        <w:instrText xml:space="preserve"> SEQ Figure \* ARABIC </w:instrText>
-      </w:r>
-      <w:r>
-        <w:fldChar w:fldCharType="separate"/>
-      </w:r>
+      <w:fldSimple w:instr=" SEQ Figure \* ARABIC ">
+        <w:r>
+          <w:rPr>
+            <w:noProof/>
+          </w:rPr>
+          <w:t>10</w:t>
+        </w:r>
+      </w:fldSimple>
+    </w:p>
+    <w:p>
+      <w:pPr>
+        <w:pStyle w:val="Heading2"/>
+      </w:pPr>
+    </w:p>
+    <w:p>
+      <w:pPr>
+        <w:pStyle w:val="Heading2"/>
+      </w:pPr>
+    </w:p>
+    <w:p>
+      <w:pPr>
+        <w:pStyle w:val="Heading2"/>
+      </w:pPr>
+      <w:bookmarkStart w:id="11" w:name="_Toc142253917"/>
+      <w:r>
+        <w:t>Visual Description</w:t>
+      </w:r>
+      <w:r>
+        <w:t xml:space="preserve"> | </w:t>
+      </w:r>
+      <w:r>
+        <w:t>Effects of Ramp-Up Steps Count on Response Time</w:t>
+      </w:r>
+      <w:bookmarkEnd w:id="11"/>
+    </w:p>
+    <w:p/>
+    <w:p>
+      <w:pPr>
+        <w:keepNext/>
+      </w:pPr>
       <w:r>
         <w:rPr>
           <w:noProof/>
         </w:rPr>
-        <w:t>10</w:t>
-      </w:r>
-      <w:r>
-        <w:fldChar w:fldCharType="end"/>
-      </w:r>
-    </w:p>
-    <w:p>
-      <w:pPr>
-        <w:pStyle w:val="Heading2"/>
-      </w:pPr>
-    </w:p>
-    <w:p>
-      <w:pPr>
-        <w:pStyle w:val="Heading2"/>
-      </w:pPr>
-    </w:p>
-    <w:p>
-      <w:pPr>
-        <w:pStyle w:val="Heading2"/>
-      </w:pPr>
-      <w:bookmarkStart w:id="11" w:name="_Toc142253917"/>
-      <w:r>
-        <w:t>Visual Description</w:t>
-      </w:r>
-      <w:r>
-        <w:t xml:space="preserve"> | </w:t>
-      </w:r>
-      <w:r>
-        <w:t>Effects of Ramp-Up Steps Count on Response Time</w:t>
-      </w:r>
-      <w:bookmarkEnd w:id="11"/>
-    </w:p>
-    <w:p/>
-    <w:p>
-      <w:pPr>
-        <w:keepNext/>
-      </w:pPr>
-      <w:r>
         <w:lastRenderedPageBreak/>
         <w:drawing>
           <wp:inline distT="0" distB="0" distL="0" distR="0" wp14:anchorId="1E300C62" wp14:editId="2589A6D8">
@@ -4167,24 +3993,14 @@
       <w:r>
         <w:t xml:space="preserve">Figure </w:t>
       </w:r>
-      <w:r>
-        <w:fldChar w:fldCharType="begin"/>
-      </w:r>
-      <w:r>
-        <w:instrText xml:space="preserve"> SEQ Figure \* ARABIC </w:instrText>
-      </w:r>
-      <w:r>
-        <w:fldChar w:fldCharType="separate"/>
-      </w:r>
-      <w:r>
-        <w:rPr>
-          <w:noProof/>
-        </w:rPr>
-        <w:t>11</w:t>
-      </w:r>
-      <w:r>
-        <w:fldChar w:fldCharType="end"/>
-      </w:r>
+      <w:fldSimple w:instr=" SEQ Figure \* ARABIC ">
+        <w:r>
+          <w:rPr>
+            <w:noProof/>
+          </w:rPr>
+          <w:t>11</w:t>
+        </w:r>
+      </w:fldSimple>
     </w:p>
     <w:p/>
     <w:p/>
@@ -4193,6 +4009,9 @@
         <w:keepNext/>
       </w:pPr>
       <w:r>
+        <w:rPr>
+          <w:noProof/>
+        </w:rPr>
         <w:drawing>
           <wp:inline distT="0" distB="0" distL="0" distR="0" wp14:anchorId="5FEA3875" wp14:editId="24FC26A2">
             <wp:extent cx="5943600" cy="3274060"/>
@@ -4243,30 +4062,23 @@
       <w:r>
         <w:t xml:space="preserve">Figure </w:t>
       </w:r>
-      <w:r>
-        <w:fldChar w:fldCharType="begin"/>
-      </w:r>
-      <w:r>
-        <w:instrText xml:space="preserve"> SEQ Figure \* ARABIC </w:instrText>
-      </w:r>
-      <w:r>
-        <w:fldChar w:fldCharType="separate"/>
-      </w:r>
+      <w:fldSimple w:instr=" SEQ Figure \* ARABIC ">
+        <w:r>
+          <w:rPr>
+            <w:noProof/>
+          </w:rPr>
+          <w:t>12</w:t>
+        </w:r>
+      </w:fldSimple>
+    </w:p>
+    <w:p>
+      <w:pPr>
+        <w:keepNext/>
+      </w:pPr>
       <w:r>
         <w:rPr>
           <w:noProof/>
         </w:rPr>
-        <w:t>12</w:t>
-      </w:r>
-      <w:r>
-        <w:fldChar w:fldCharType="end"/>
-      </w:r>
-    </w:p>
-    <w:p>
-      <w:pPr>
-        <w:keepNext/>
-      </w:pPr>
-      <w:r>
         <w:lastRenderedPageBreak/>
         <w:drawing>
           <wp:inline distT="0" distB="0" distL="0" distR="0" wp14:anchorId="3105256E" wp14:editId="67104D0A">
@@ -4318,24 +4130,14 @@
       <w:r>
         <w:t xml:space="preserve">Figure </w:t>
       </w:r>
-      <w:r>
-        <w:fldChar w:fldCharType="begin"/>
-      </w:r>
-      <w:r>
-        <w:instrText xml:space="preserve"> SEQ Figure \* ARABIC </w:instrText>
-      </w:r>
-      <w:r>
-        <w:fldChar w:fldCharType="separate"/>
-      </w:r>
-      <w:r>
-        <w:rPr>
-          <w:noProof/>
-        </w:rPr>
-        <w:t>13</w:t>
-      </w:r>
-      <w:r>
-        <w:fldChar w:fldCharType="end"/>
-      </w:r>
+      <w:fldSimple w:instr=" SEQ Figure \* ARABIC ">
+        <w:r>
+          <w:rPr>
+            <w:noProof/>
+          </w:rPr>
+          <w:t>13</w:t>
+        </w:r>
+      </w:fldSimple>
     </w:p>
     <w:p>
       <w:pPr>
@@ -4480,6 +4282,7 @@
       <w:r>
         <w:rPr>
           <w:rFonts w:ascii="Times New Roman" w:hAnsi="Times New Roman" w:cs="Times New Roman"/>
+          <w:noProof/>
         </w:rPr>
         <w:lastRenderedPageBreak/>
         <w:drawing>
@@ -4527,33 +4330,24 @@
       <w:r>
         <w:t xml:space="preserve">Figure </w:t>
       </w:r>
-      <w:r>
-        <w:fldChar w:fldCharType="begin"/>
-      </w:r>
-      <w:r>
-        <w:instrText xml:space="preserve"> SEQ Figure \* ARABIC </w:instrText>
-      </w:r>
-      <w:r>
-        <w:fldChar w:fldCharType="separate"/>
-      </w:r>
-      <w:r>
-        <w:rPr>
+      <w:fldSimple w:instr=" SEQ Figure \* ARABIC ">
+        <w:r>
+          <w:rPr>
+            <w:noProof/>
+          </w:rPr>
+          <w:t>14</w:t>
+        </w:r>
+      </w:fldSimple>
+    </w:p>
+    <w:p/>
+    <w:p>
+      <w:pPr>
+        <w:keepNext/>
+      </w:pPr>
+      <w:r>
+        <w:rPr>
+          <w:rFonts w:ascii="Times New Roman" w:hAnsi="Times New Roman" w:cs="Times New Roman"/>
           <w:noProof/>
-        </w:rPr>
-        <w:t>14</w:t>
-      </w:r>
-      <w:r>
-        <w:fldChar w:fldCharType="end"/>
-      </w:r>
-    </w:p>
-    <w:p/>
-    <w:p>
-      <w:pPr>
-        <w:keepNext/>
-      </w:pPr>
-      <w:r>
-        <w:rPr>
-          <w:rFonts w:ascii="Times New Roman" w:hAnsi="Times New Roman" w:cs="Times New Roman"/>
         </w:rPr>
         <w:drawing>
           <wp:inline distT="0" distB="0" distL="0" distR="0" wp14:anchorId="17B02E76" wp14:editId="268012A2">
@@ -4603,39 +4397,30 @@
       <w:r>
         <w:t xml:space="preserve">Figure </w:t>
       </w:r>
-      <w:r>
-        <w:fldChar w:fldCharType="begin"/>
-      </w:r>
-      <w:r>
-        <w:instrText xml:space="preserve"> SEQ Figure \* ARABIC </w:instrText>
-      </w:r>
-      <w:r>
-        <w:fldChar w:fldCharType="separate"/>
-      </w:r>
-      <w:r>
-        <w:rPr>
+      <w:fldSimple w:instr=" SEQ Figure \* ARABIC ">
+        <w:r>
+          <w:rPr>
+            <w:noProof/>
+          </w:rPr>
+          <w:t>15</w:t>
+        </w:r>
+      </w:fldSimple>
+    </w:p>
+    <w:p>
+      <w:pPr>
+        <w:rPr>
+          <w:rFonts w:ascii="Times New Roman" w:hAnsi="Times New Roman" w:cs="Times New Roman"/>
+        </w:rPr>
+      </w:pPr>
+    </w:p>
+    <w:p>
+      <w:pPr>
+        <w:keepNext/>
+      </w:pPr>
+      <w:r>
+        <w:rPr>
+          <w:rFonts w:ascii="Times New Roman" w:hAnsi="Times New Roman" w:cs="Times New Roman"/>
           <w:noProof/>
-        </w:rPr>
-        <w:t>15</w:t>
-      </w:r>
-      <w:r>
-        <w:fldChar w:fldCharType="end"/>
-      </w:r>
-    </w:p>
-    <w:p>
-      <w:pPr>
-        <w:rPr>
-          <w:rFonts w:ascii="Times New Roman" w:hAnsi="Times New Roman" w:cs="Times New Roman"/>
-        </w:rPr>
-      </w:pPr>
-    </w:p>
-    <w:p>
-      <w:pPr>
-        <w:keepNext/>
-      </w:pPr>
-      <w:r>
-        <w:rPr>
-          <w:rFonts w:ascii="Times New Roman" w:hAnsi="Times New Roman" w:cs="Times New Roman"/>
         </w:rPr>
         <w:lastRenderedPageBreak/>
         <w:drawing>
@@ -4686,24 +4471,14 @@
       <w:r>
         <w:t xml:space="preserve">Figure </w:t>
       </w:r>
-      <w:r>
-        <w:fldChar w:fldCharType="begin"/>
-      </w:r>
-      <w:r>
-        <w:instrText xml:space="preserve"> SEQ Figure \* ARABIC </w:instrText>
-      </w:r>
-      <w:r>
-        <w:fldChar w:fldCharType="separate"/>
-      </w:r>
-      <w:r>
-        <w:rPr>
-          <w:noProof/>
-        </w:rPr>
-        <w:t>16</w:t>
-      </w:r>
-      <w:r>
-        <w:fldChar w:fldCharType="end"/>
-      </w:r>
+      <w:fldSimple w:instr=" SEQ Figure \* ARABIC ">
+        <w:r>
+          <w:rPr>
+            <w:noProof/>
+          </w:rPr>
+          <w:t>16</w:t>
+        </w:r>
+      </w:fldSimple>
     </w:p>
     <w:p>
       <w:pPr>
@@ -5085,6 +4860,7 @@
       <w:r>
         <w:rPr>
           <w:rFonts w:ascii="Times New Roman" w:hAnsi="Times New Roman" w:cs="Times New Roman"/>
+          <w:noProof/>
         </w:rPr>
         <w:drawing>
           <wp:inline distT="0" distB="0" distL="0" distR="0" wp14:anchorId="05562FB5" wp14:editId="5962ACA6">
@@ -5134,32 +4910,23 @@
       <w:r>
         <w:t xml:space="preserve">Figure </w:t>
       </w:r>
-      <w:r>
-        <w:fldChar w:fldCharType="begin"/>
-      </w:r>
-      <w:r>
-        <w:instrText xml:space="preserve"> SEQ Figure \* ARABIC </w:instrText>
-      </w:r>
-      <w:r>
-        <w:fldChar w:fldCharType="separate"/>
-      </w:r>
-      <w:r>
-        <w:rPr>
+      <w:fldSimple w:instr=" SEQ Figure \* ARABIC ">
+        <w:r>
+          <w:rPr>
+            <w:noProof/>
+          </w:rPr>
+          <w:t>17</w:t>
+        </w:r>
+      </w:fldSimple>
+    </w:p>
+    <w:p>
+      <w:pPr>
+        <w:keepNext/>
+      </w:pPr>
+      <w:r>
+        <w:rPr>
+          <w:rFonts w:ascii="Times New Roman" w:hAnsi="Times New Roman" w:cs="Times New Roman"/>
           <w:noProof/>
-        </w:rPr>
-        <w:t>17</w:t>
-      </w:r>
-      <w:r>
-        <w:fldChar w:fldCharType="end"/>
-      </w:r>
-    </w:p>
-    <w:p>
-      <w:pPr>
-        <w:keepNext/>
-      </w:pPr>
-      <w:r>
-        <w:rPr>
-          <w:rFonts w:ascii="Times New Roman" w:hAnsi="Times New Roman" w:cs="Times New Roman"/>
         </w:rPr>
         <w:lastRenderedPageBreak/>
         <w:drawing>
@@ -5207,33 +4974,24 @@
       <w:r>
         <w:t xml:space="preserve">Figure </w:t>
       </w:r>
-      <w:r>
-        <w:fldChar w:fldCharType="begin"/>
-      </w:r>
-      <w:r>
-        <w:instrText xml:space="preserve"> SEQ Figure \* ARABIC </w:instrText>
-      </w:r>
-      <w:r>
-        <w:fldChar w:fldCharType="separate"/>
-      </w:r>
-      <w:r>
-        <w:rPr>
+      <w:fldSimple w:instr=" SEQ Figure \* ARABIC ">
+        <w:r>
+          <w:rPr>
+            <w:noProof/>
+          </w:rPr>
+          <w:t>18</w:t>
+        </w:r>
+      </w:fldSimple>
+    </w:p>
+    <w:p/>
+    <w:p>
+      <w:pPr>
+        <w:keepNext/>
+      </w:pPr>
+      <w:r>
+        <w:rPr>
+          <w:rFonts w:ascii="Times New Roman" w:hAnsi="Times New Roman" w:cs="Times New Roman"/>
           <w:noProof/>
-        </w:rPr>
-        <w:t>18</w:t>
-      </w:r>
-      <w:r>
-        <w:fldChar w:fldCharType="end"/>
-      </w:r>
-    </w:p>
-    <w:p/>
-    <w:p>
-      <w:pPr>
-        <w:keepNext/>
-      </w:pPr>
-      <w:r>
-        <w:rPr>
-          <w:rFonts w:ascii="Times New Roman" w:hAnsi="Times New Roman" w:cs="Times New Roman"/>
         </w:rPr>
         <w:drawing>
           <wp:inline distT="0" distB="0" distL="0" distR="0" wp14:anchorId="3000B584" wp14:editId="0AD64E7D">
@@ -5283,24 +5041,14 @@
       <w:r>
         <w:t xml:space="preserve">Figure </w:t>
       </w:r>
-      <w:r>
-        <w:fldChar w:fldCharType="begin"/>
-      </w:r>
-      <w:r>
-        <w:instrText xml:space="preserve"> SEQ Figure \* ARABIC </w:instrText>
-      </w:r>
-      <w:r>
-        <w:fldChar w:fldCharType="separate"/>
-      </w:r>
-      <w:r>
-        <w:rPr>
-          <w:noProof/>
-        </w:rPr>
-        <w:t>19</w:t>
-      </w:r>
-      <w:r>
-        <w:fldChar w:fldCharType="end"/>
-      </w:r>
+      <w:fldSimple w:instr=" SEQ Figure \* ARABIC ">
+        <w:r>
+          <w:rPr>
+            <w:noProof/>
+          </w:rPr>
+          <w:t>19</w:t>
+        </w:r>
+      </w:fldSimple>
     </w:p>
     <w:p>
       <w:pPr>
@@ -5337,6 +5085,7 @@
       <w:r>
         <w:rPr>
           <w:rFonts w:ascii="Times New Roman" w:hAnsi="Times New Roman" w:cs="Times New Roman"/>
+          <w:noProof/>
         </w:rPr>
         <w:drawing>
           <wp:inline distT="0" distB="0" distL="0" distR="0" wp14:anchorId="0580FBC0" wp14:editId="7550868D">
@@ -5391,24 +5140,14 @@
       <w:r>
         <w:t xml:space="preserve">Figure </w:t>
       </w:r>
-      <w:r>
-        <w:fldChar w:fldCharType="begin"/>
-      </w:r>
-      <w:r>
-        <w:instrText xml:space="preserve"> SEQ Figure \* ARABIC </w:instrText>
-      </w:r>
-      <w:r>
-        <w:fldChar w:fldCharType="separate"/>
-      </w:r>
-      <w:r>
-        <w:rPr>
-          <w:noProof/>
-        </w:rPr>
-        <w:t>20</w:t>
-      </w:r>
-      <w:r>
-        <w:fldChar w:fldCharType="end"/>
-      </w:r>
+      <w:fldSimple w:instr=" SEQ Figure \* ARABIC ">
+        <w:r>
+          <w:rPr>
+            <w:noProof/>
+          </w:rPr>
+          <w:t>20</w:t>
+        </w:r>
+      </w:fldSimple>
     </w:p>
     <w:p>
       <w:pPr>
@@ -5428,7 +5167,19 @@
         <w:rPr>
           <w:rFonts w:ascii="Times New Roman" w:hAnsi="Times New Roman" w:cs="Times New Roman"/>
         </w:rPr>
-        <w:t>This week marked a significant advancement in our project, primarily in the realms of performance testing and statistical analysis. Through the formulation of test case scenarios in Apache JMeter and the collection of data using various listeners, I managed to preprocess the data, apply statistical techniques, and finally derive essential results</w:t>
+        <w:t xml:space="preserve">This week marked a significant advancement in </w:t>
+      </w:r>
+      <w:r>
+        <w:rPr>
+          <w:rFonts w:ascii="Times New Roman" w:hAnsi="Times New Roman" w:cs="Times New Roman"/>
+        </w:rPr>
+        <w:t>my</w:t>
+      </w:r>
+      <w:r>
+        <w:rPr>
+          <w:rFonts w:ascii="Times New Roman" w:hAnsi="Times New Roman" w:cs="Times New Roman"/>
+        </w:rPr>
+        <w:t xml:space="preserve"> project, primarily in the realms of performance testing and statistical analysis. Through the formulation of test case scenarios in Apache JMeter and the collection of data using various listeners, I managed to preprocess the data, apply statistical techniques, and finally derive essential results</w:t>
       </w:r>
       <w:r>
         <w:rPr>
@@ -7615,6 +7366,7 @@
   <w:style w:type="character" w:default="1" w:styleId="DefaultParagraphFont">
     <w:name w:val="Default Paragraph Font"/>
     <w:uiPriority w:val="1"/>
+    <w:semiHidden/>
     <w:unhideWhenUsed/>
   </w:style>
   <w:style w:type="table" w:default="1" w:styleId="TableNormal">

</xml_diff>